<commit_message>
word document that would not pull
Report section of challenge.
</commit_message>
<xml_diff>
--- a/Neural_Network_Model_Report.docx
+++ b/Neural_Network_Model_Report.docx
@@ -42,6 +42,9 @@
       <w:r>
         <w:t>The nonprofit foundation Alphabet Soup wants a tool that can help it select the applicants for funding with the best chance of success in their ventures. Using machine learning and neural networks, I will use the features in the provided dataset to create a binary classifier that can predict whether applications will be successful if funded by Alphabet Soup.</w:t>
       </w:r>
+      <w:r>
+        <w:t xml:space="preserve"> The accuracy goal is 75%.</w:t>
+      </w:r>
     </w:p>
     <w:p>
       <w:pPr>
@@ -58,18 +61,449 @@
         <w:t>Results:</w:t>
       </w:r>
     </w:p>
+    <w:p>
+      <w:r>
+        <w:t>I was finally able to achieve a 72.58% accuracy after my 3</w:t>
+      </w:r>
+      <w:r>
+        <w:rPr>
+          <w:vertAlign w:val="superscript"/>
+        </w:rPr>
+        <w:t>rd</w:t>
+      </w:r>
+      <w:r>
+        <w:t xml:space="preserve"> attempt</w:t>
+      </w:r>
+      <w:r>
+        <w:t xml:space="preserve"> which was a marked improvement from my first attempt. </w:t>
+      </w:r>
+      <w:r>
+        <w:t xml:space="preserve">I started each </w:t>
+      </w:r>
+      <w:r>
+        <w:t>model with</w:t>
+      </w:r>
+      <w:r>
+        <w:t xml:space="preserve"> the same</w:t>
+      </w:r>
+      <w:r>
+        <w:t xml:space="preserve"> </w:t>
+      </w:r>
+      <w:r>
+        <w:t>features and targets</w:t>
+      </w:r>
+      <w:r>
+        <w:t>. I varied</w:t>
+      </w:r>
+      <w:r>
+        <w:t xml:space="preserve"> the models as follows in the attempt to achieve the 75% accuracy goal.</w:t>
+      </w:r>
+      <w:r>
+        <w:t xml:space="preserve"> I believe that if I had been successful in my attempt to optimize my model, that I would have probably gotten much closer to the goal. </w:t>
+      </w:r>
+    </w:p>
     <w:p/>
     <w:p>
-      <w:pPr>
-        <w:rPr>
-          <w:sz w:val="28"/>
-          <w:szCs w:val="28"/>
-        </w:rPr>
-      </w:pPr>
-      <w:r>
-        <w:rPr>
-          <w:sz w:val="28"/>
-          <w:szCs w:val="28"/>
+      <w:r>
+        <w:t>Deep Learning Challenge Code v1</w:t>
+      </w:r>
+      <w:r>
+        <w:t xml:space="preserve"> (first attempt)</w:t>
+      </w:r>
+    </w:p>
+    <w:p>
+      <w:r>
+        <w:t>Application Type binning less than 500</w:t>
+      </w:r>
+    </w:p>
+    <w:p>
+      <w:r>
+        <w:t>Classification greater than 1</w:t>
+      </w:r>
+      <w:r>
+        <w:t>5</w:t>
+      </w:r>
+      <w:r>
+        <w:t>00</w:t>
+      </w:r>
+    </w:p>
+    <w:p>
+      <w:r>
+        <w:t>1</w:t>
+      </w:r>
+      <w:r>
+        <w:rPr>
+          <w:vertAlign w:val="superscript"/>
+        </w:rPr>
+        <w:t>st</w:t>
+      </w:r>
+      <w:r>
+        <w:t xml:space="preserve"> Hidden Layer 80</w:t>
+      </w:r>
+    </w:p>
+    <w:p>
+      <w:r>
+        <w:t>2</w:t>
+      </w:r>
+      <w:r>
+        <w:rPr>
+          <w:vertAlign w:val="superscript"/>
+        </w:rPr>
+        <w:t>nd</w:t>
+      </w:r>
+      <w:r>
+        <w:t xml:space="preserve"> Hidden Layer 30</w:t>
+      </w:r>
+    </w:p>
+    <w:p>
+      <w:r>
+        <w:t xml:space="preserve">Yielded 5,981 trainable parameters </w:t>
+      </w:r>
+      <w:r>
+        <w:t>and no non-trainable parameters</w:t>
+      </w:r>
+      <w:r>
+        <w:t>.</w:t>
+      </w:r>
+    </w:p>
+    <w:p>
+      <w:r>
+        <w:t>100 Epochs</w:t>
+      </w:r>
+    </w:p>
+    <w:p>
+      <w:r>
+        <w:t>Resulted in model loss of .</w:t>
+      </w:r>
+      <w:r>
+        <w:t>74</w:t>
+      </w:r>
+      <w:r>
+        <w:t xml:space="preserve"> and accuracy of </w:t>
+      </w:r>
+      <w:r>
+        <w:t>.63.</w:t>
+      </w:r>
+    </w:p>
+    <w:p>
+      <w:r>
+        <w:rPr>
+          <w:noProof/>
+        </w:rPr>
+        <w:drawing>
+          <wp:inline distT="0" distB="0" distL="0" distR="0" wp14:anchorId="2A3E6403" wp14:editId="368F885A">
+            <wp:extent cx="4546834" cy="965250"/>
+            <wp:effectExtent l="0" t="0" r="6350" b="6350"/>
+            <wp:docPr id="1604460168" name="Picture 1" descr="A screen shot of a computer code&#10;&#10;Description automatically generated with low confidence"/>
+            <wp:cNvGraphicFramePr>
+              <a:graphicFrameLocks xmlns:a="http://schemas.openxmlformats.org/drawingml/2006/main" noChangeAspect="1"/>
+            </wp:cNvGraphicFramePr>
+            <a:graphic xmlns:a="http://schemas.openxmlformats.org/drawingml/2006/main">
+              <a:graphicData uri="http://schemas.openxmlformats.org/drawingml/2006/picture">
+                <pic:pic xmlns:pic="http://schemas.openxmlformats.org/drawingml/2006/picture">
+                  <pic:nvPicPr>
+                    <pic:cNvPr id="1604460168" name="Picture 1" descr="A screen shot of a computer code&#10;&#10;Description automatically generated with low confidence"/>
+                    <pic:cNvPicPr/>
+                  </pic:nvPicPr>
+                  <pic:blipFill>
+                    <a:blip r:embed="rId4"/>
+                    <a:stretch>
+                      <a:fillRect/>
+                    </a:stretch>
+                  </pic:blipFill>
+                  <pic:spPr>
+                    <a:xfrm>
+                      <a:off x="0" y="0"/>
+                      <a:ext cx="4546834" cy="965250"/>
+                    </a:xfrm>
+                    <a:prstGeom prst="rect">
+                      <a:avLst/>
+                    </a:prstGeom>
+                  </pic:spPr>
+                </pic:pic>
+              </a:graphicData>
+            </a:graphic>
+          </wp:inline>
+        </w:drawing>
+      </w:r>
+    </w:p>
+    <w:p/>
+    <w:p>
+      <w:r>
+        <w:t>Deep Learning Challenge v1-1</w:t>
+      </w:r>
+      <w:r>
+        <w:t xml:space="preserve"> (second attempt)</w:t>
+      </w:r>
+    </w:p>
+    <w:p>
+      <w:r>
+        <w:t xml:space="preserve">Application </w:t>
+      </w:r>
+      <w:r>
+        <w:t>T</w:t>
+      </w:r>
+      <w:r>
+        <w:t>ype binning less than 500</w:t>
+      </w:r>
+    </w:p>
+    <w:p>
+      <w:r>
+        <w:t>Classification greater than 1</w:t>
+      </w:r>
+      <w:r>
+        <w:t>5</w:t>
+      </w:r>
+      <w:r>
+        <w:t>00</w:t>
+      </w:r>
+    </w:p>
+    <w:p>
+      <w:r>
+        <w:lastRenderedPageBreak/>
+        <w:t>1</w:t>
+      </w:r>
+      <w:r>
+        <w:rPr>
+          <w:vertAlign w:val="superscript"/>
+        </w:rPr>
+        <w:t>st</w:t>
+      </w:r>
+      <w:r>
+        <w:t xml:space="preserve"> Hidden Layer </w:t>
+      </w:r>
+      <w:r>
+        <w:t>90</w:t>
+      </w:r>
+    </w:p>
+    <w:p>
+      <w:r>
+        <w:t>2</w:t>
+      </w:r>
+      <w:r>
+        <w:rPr>
+          <w:vertAlign w:val="superscript"/>
+        </w:rPr>
+        <w:t>nd</w:t>
+      </w:r>
+      <w:r>
+        <w:t xml:space="preserve"> Hidden Layer </w:t>
+      </w:r>
+      <w:r>
+        <w:t>4</w:t>
+      </w:r>
+      <w:r>
+        <w:t>0</w:t>
+      </w:r>
+    </w:p>
+    <w:p>
+      <w:r>
+        <w:t xml:space="preserve">Yielded 7,641 trainable parameters and no non-trainable </w:t>
+      </w:r>
+      <w:r>
+        <w:t>parameters.</w:t>
+      </w:r>
+    </w:p>
+    <w:p>
+      <w:r>
+        <w:t>100 Epochs</w:t>
+      </w:r>
+    </w:p>
+    <w:p>
+      <w:r>
+        <w:t>Resulted in model loss of .</w:t>
+      </w:r>
+      <w:r>
+        <w:t>66</w:t>
+      </w:r>
+      <w:r>
+        <w:t xml:space="preserve"> and accuracy of .</w:t>
+      </w:r>
+      <w:r>
+        <w:t>553.</w:t>
+      </w:r>
+    </w:p>
+    <w:p>
+      <w:r>
+        <w:rPr>
+          <w:noProof/>
+        </w:rPr>
+        <w:drawing>
+          <wp:inline distT="0" distB="0" distL="0" distR="0" wp14:anchorId="7BDF5C6A" wp14:editId="42E93CF4">
+            <wp:extent cx="4673840" cy="895396"/>
+            <wp:effectExtent l="0" t="0" r="0" b="0"/>
+            <wp:docPr id="104588455" name="Picture 1" descr="A screen shot of a computer code&#10;&#10;Description automatically generated with low confidence"/>
+            <wp:cNvGraphicFramePr>
+              <a:graphicFrameLocks xmlns:a="http://schemas.openxmlformats.org/drawingml/2006/main" noChangeAspect="1"/>
+            </wp:cNvGraphicFramePr>
+            <a:graphic xmlns:a="http://schemas.openxmlformats.org/drawingml/2006/main">
+              <a:graphicData uri="http://schemas.openxmlformats.org/drawingml/2006/picture">
+                <pic:pic xmlns:pic="http://schemas.openxmlformats.org/drawingml/2006/picture">
+                  <pic:nvPicPr>
+                    <pic:cNvPr id="104588455" name="Picture 1" descr="A screen shot of a computer code&#10;&#10;Description automatically generated with low confidence"/>
+                    <pic:cNvPicPr/>
+                  </pic:nvPicPr>
+                  <pic:blipFill>
+                    <a:blip r:embed="rId5"/>
+                    <a:stretch>
+                      <a:fillRect/>
+                    </a:stretch>
+                  </pic:blipFill>
+                  <pic:spPr>
+                    <a:xfrm>
+                      <a:off x="0" y="0"/>
+                      <a:ext cx="4673840" cy="895396"/>
+                    </a:xfrm>
+                    <a:prstGeom prst="rect">
+                      <a:avLst/>
+                    </a:prstGeom>
+                  </pic:spPr>
+                </pic:pic>
+              </a:graphicData>
+            </a:graphic>
+          </wp:inline>
+        </w:drawing>
+      </w:r>
+    </w:p>
+    <w:p/>
+    <w:p>
+      <w:r>
+        <w:t>Deep Learning Challenge v2</w:t>
+      </w:r>
+      <w:r>
+        <w:t xml:space="preserve"> (third attempt)</w:t>
+      </w:r>
+    </w:p>
+    <w:p>
+      <w:r>
+        <w:t xml:space="preserve">Application </w:t>
+      </w:r>
+      <w:r>
+        <w:t>T</w:t>
+      </w:r>
+      <w:r>
+        <w:t>ype binning less than 500</w:t>
+      </w:r>
+    </w:p>
+    <w:p>
+      <w:r>
+        <w:t>Classification greater than 100</w:t>
+      </w:r>
+    </w:p>
+    <w:p>
+      <w:r>
+        <w:t>1</w:t>
+      </w:r>
+      <w:r>
+        <w:rPr>
+          <w:vertAlign w:val="superscript"/>
+        </w:rPr>
+        <w:t>st</w:t>
+      </w:r>
+      <w:r>
+        <w:t xml:space="preserve"> Hidden Layer 80</w:t>
+      </w:r>
+    </w:p>
+    <w:p>
+      <w:r>
+        <w:t>2</w:t>
+      </w:r>
+      <w:r>
+        <w:rPr>
+          <w:vertAlign w:val="superscript"/>
+        </w:rPr>
+        <w:t>nd</w:t>
+      </w:r>
+      <w:r>
+        <w:t xml:space="preserve"> Hidden Layer 30</w:t>
+      </w:r>
+    </w:p>
+    <w:p>
+      <w:r>
+        <w:t xml:space="preserve">Yielded </w:t>
+      </w:r>
+      <w:r>
+        <w:t>6</w:t>
+      </w:r>
+      <w:r>
+        <w:t>,</w:t>
+      </w:r>
+      <w:r>
+        <w:t>461</w:t>
+      </w:r>
+      <w:r>
+        <w:t xml:space="preserve"> trainable parameters and no non-trainable </w:t>
+      </w:r>
+      <w:r>
+        <w:t>parameters.</w:t>
+      </w:r>
+    </w:p>
+    <w:p>
+      <w:r>
+        <w:t>100 Epochs</w:t>
+      </w:r>
+    </w:p>
+    <w:p>
+      <w:r>
+        <w:t>Resulted in model loss of .55 and accuracy of .7</w:t>
+      </w:r>
+      <w:r>
+        <w:t>3.</w:t>
+      </w:r>
+    </w:p>
+    <w:p>
+      <w:r>
+        <w:rPr>
+          <w:noProof/>
+        </w:rPr>
+        <w:drawing>
+          <wp:inline distT="0" distB="0" distL="0" distR="0" wp14:anchorId="174987FC" wp14:editId="7AF27F79">
+            <wp:extent cx="5112013" cy="1073205"/>
+            <wp:effectExtent l="0" t="0" r="0" b="0"/>
+            <wp:docPr id="673493470" name="Picture 1" descr="A screen shot of a computer code&#10;&#10;Description automatically generated with low confidence"/>
+            <wp:cNvGraphicFramePr>
+              <a:graphicFrameLocks xmlns:a="http://schemas.openxmlformats.org/drawingml/2006/main" noChangeAspect="1"/>
+            </wp:cNvGraphicFramePr>
+            <a:graphic xmlns:a="http://schemas.openxmlformats.org/drawingml/2006/main">
+              <a:graphicData uri="http://schemas.openxmlformats.org/drawingml/2006/picture">
+                <pic:pic xmlns:pic="http://schemas.openxmlformats.org/drawingml/2006/picture">
+                  <pic:nvPicPr>
+                    <pic:cNvPr id="673493470" name="Picture 1" descr="A screen shot of a computer code&#10;&#10;Description automatically generated with low confidence"/>
+                    <pic:cNvPicPr/>
+                  </pic:nvPicPr>
+                  <pic:blipFill>
+                    <a:blip r:embed="rId6"/>
+                    <a:stretch>
+                      <a:fillRect/>
+                    </a:stretch>
+                  </pic:blipFill>
+                  <pic:spPr>
+                    <a:xfrm>
+                      <a:off x="0" y="0"/>
+                      <a:ext cx="5112013" cy="1073205"/>
+                    </a:xfrm>
+                    <a:prstGeom prst="rect">
+                      <a:avLst/>
+                    </a:prstGeom>
+                  </pic:spPr>
+                </pic:pic>
+              </a:graphicData>
+            </a:graphic>
+          </wp:inline>
+        </w:drawing>
+      </w:r>
+    </w:p>
+    <w:p>
+      <w:pPr>
+        <w:rPr>
+          <w:sz w:val="32"/>
+          <w:szCs w:val="32"/>
+        </w:rPr>
+      </w:pPr>
+      <w:r>
+        <w:rPr>
+          <w:sz w:val="32"/>
+          <w:szCs w:val="32"/>
         </w:rPr>
         <w:t>Data Processing:</w:t>
       </w:r>
@@ -78,6 +512,8 @@
       <w:pPr>
         <w:rPr>
           <w:rFonts w:ascii="Consolas" w:eastAsia="Times New Roman" w:hAnsi="Consolas" w:cs="Times New Roman"/>
+          <w:b/>
+          <w:bCs/>
           <w:color w:val="CCCCCC"/>
           <w:kern w:val="0"/>
           <w:sz w:val="28"/>
@@ -87,29 +523,58 @@
       </w:pPr>
       <w:r>
         <w:rPr>
-          <w:sz w:val="28"/>
-          <w:szCs w:val="28"/>
-        </w:rPr>
-        <w:t>What variables are targets in your model?</w:t>
-      </w:r>
-    </w:p>
-    <w:p>
-      <w:r>
-        <w:t>IS_SUCCESSFUL                2</w:t>
-      </w:r>
-      <w:r>
-        <w:t xml:space="preserve"> Zero is unsuccessful, and 1 is successful</w:t>
-      </w:r>
-    </w:p>
-    <w:p>
-      <w:pPr>
-        <w:rPr>
-          <w:sz w:val="28"/>
-          <w:szCs w:val="28"/>
-        </w:rPr>
-      </w:pPr>
-      <w:r>
-        <w:rPr>
+          <w:b/>
+          <w:bCs/>
+          <w:sz w:val="28"/>
+          <w:szCs w:val="28"/>
+        </w:rPr>
+        <w:t>What variables are targets in your mode</w:t>
+      </w:r>
+      <w:r>
+        <w:rPr>
+          <w:b/>
+          <w:bCs/>
+          <w:sz w:val="28"/>
+          <w:szCs w:val="28"/>
+        </w:rPr>
+        <w:t>l?</w:t>
+      </w:r>
+    </w:p>
+    <w:p>
+      <w:r>
+        <w:t xml:space="preserve">IS_SUCCESSFUL    </w:t>
+      </w:r>
+      <w:r>
+        <w:t xml:space="preserve">with be “1” if the non-profit is predicted to be successful and </w:t>
+      </w:r>
+      <w:r>
+        <w:t>“0</w:t>
+      </w:r>
+      <w:r>
+        <w:t xml:space="preserve"> </w:t>
+      </w:r>
+      <w:proofErr w:type="gramStart"/>
+      <w:r>
+        <w:t>“ zero</w:t>
+      </w:r>
+      <w:proofErr w:type="gramEnd"/>
+      <w:r>
+        <w:t xml:space="preserve"> if un successful.</w:t>
+      </w:r>
+    </w:p>
+    <w:p>
+      <w:pPr>
+        <w:rPr>
+          <w:b/>
+          <w:bCs/>
+          <w:sz w:val="28"/>
+          <w:szCs w:val="28"/>
+        </w:rPr>
+      </w:pPr>
+      <w:r>
+        <w:rPr>
+          <w:b/>
+          <w:bCs/>
           <w:sz w:val="28"/>
           <w:szCs w:val="28"/>
         </w:rPr>
@@ -145,6 +610,7 @@
         <w:spacing w:after="0"/>
       </w:pPr>
       <w:r>
+        <w:lastRenderedPageBreak/>
         <w:t>USE_CASE                     5</w:t>
       </w:r>
     </w:p>
@@ -186,6 +652,35 @@
       </w:pPr>
       <w:r>
         <w:t>ASK_AMT                   8747</w:t>
+      </w:r>
+    </w:p>
+    <w:p>
+      <w:pPr>
+        <w:spacing w:after="0"/>
+      </w:pPr>
+      <w:r>
+        <w:t>“</w:t>
+      </w:r>
+      <w:r>
+        <w:t>Name</w:t>
+      </w:r>
+      <w:r>
+        <w:t>”</w:t>
+      </w:r>
+      <w:r>
+        <w:t xml:space="preserve"> and </w:t>
+      </w:r>
+      <w:r>
+        <w:t>“</w:t>
+      </w:r>
+      <w:r>
+        <w:t>EIN</w:t>
+      </w:r>
+      <w:r>
+        <w:t xml:space="preserve">” columns </w:t>
+      </w:r>
+      <w:r>
+        <w:t>were dropped from the model.</w:t>
       </w:r>
     </w:p>
     <w:p>
@@ -204,12 +699,16 @@
     <w:p>
       <w:pPr>
         <w:rPr>
-          <w:sz w:val="28"/>
-          <w:szCs w:val="28"/>
-        </w:rPr>
-      </w:pPr>
-      <w:r>
-        <w:rPr>
+          <w:b/>
+          <w:bCs/>
+          <w:sz w:val="28"/>
+          <w:szCs w:val="28"/>
+        </w:rPr>
+      </w:pPr>
+      <w:r>
+        <w:rPr>
+          <w:b/>
+          <w:bCs/>
           <w:sz w:val="28"/>
           <w:szCs w:val="28"/>
         </w:rPr>
@@ -218,73 +717,401 @@
     </w:p>
     <w:p>
       <w:r>
-        <w:t>EIN and Name were removed from the input data because they had no quantifiable bearing on the data set.</w:t>
-      </w:r>
+        <w:t>“</w:t>
+      </w:r>
+      <w:r>
+        <w:t>EIN</w:t>
+      </w:r>
+      <w:r>
+        <w:t>”</w:t>
+      </w:r>
+      <w:r>
+        <w:t xml:space="preserve"> and </w:t>
+      </w:r>
+      <w:r>
+        <w:t>“</w:t>
+      </w:r>
+      <w:r>
+        <w:t>Name</w:t>
+      </w:r>
+      <w:r>
+        <w:t xml:space="preserve">” columns </w:t>
+      </w:r>
+      <w:r>
+        <w:t xml:space="preserve">were removed from the input data because they </w:t>
+      </w:r>
+      <w:r>
+        <w:t>are believed</w:t>
+      </w:r>
+      <w:r>
+        <w:t xml:space="preserve"> to have</w:t>
+      </w:r>
+      <w:r>
+        <w:t xml:space="preserve"> no quantifiable bearing on the data set</w:t>
+      </w:r>
+      <w:r>
+        <w:t xml:space="preserve">. </w:t>
+      </w:r>
+    </w:p>
+    <w:p>
+      <w:pPr>
+        <w:rPr>
+          <w:sz w:val="28"/>
+          <w:szCs w:val="28"/>
+        </w:rPr>
+      </w:pPr>
+    </w:p>
+    <w:p>
+      <w:pPr>
+        <w:rPr>
+          <w:b/>
+          <w:bCs/>
+          <w:sz w:val="28"/>
+          <w:szCs w:val="28"/>
+        </w:rPr>
+      </w:pPr>
+      <w:r>
+        <w:rPr>
+          <w:b/>
+          <w:bCs/>
+          <w:sz w:val="28"/>
+          <w:szCs w:val="28"/>
+        </w:rPr>
+        <w:t>Compiling training and evaluating the model:</w:t>
+      </w:r>
+    </w:p>
+    <w:p>
+      <w:pPr>
+        <w:rPr>
+          <w:sz w:val="28"/>
+          <w:szCs w:val="28"/>
+        </w:rPr>
+      </w:pPr>
+      <w:r>
+        <w:rPr>
+          <w:sz w:val="28"/>
+          <w:szCs w:val="28"/>
+        </w:rPr>
+        <w:t xml:space="preserve">The model was compiled with a “binar_crossentropy” for loss, using an </w:t>
+      </w:r>
+      <w:r>
+        <w:rPr>
+          <w:sz w:val="28"/>
+          <w:szCs w:val="28"/>
+        </w:rPr>
+        <w:t>“adam</w:t>
+      </w:r>
+      <w:r>
+        <w:rPr>
+          <w:sz w:val="28"/>
+          <w:szCs w:val="28"/>
+        </w:rPr>
+        <w:t xml:space="preserve">” optimizer and metrics that enforced “accuracy”, this was the same across </w:t>
+      </w:r>
+      <w:proofErr w:type="gramStart"/>
+      <w:r>
+        <w:rPr>
+          <w:sz w:val="28"/>
+          <w:szCs w:val="28"/>
+        </w:rPr>
+        <w:t>all of</w:t>
+      </w:r>
+      <w:proofErr w:type="gramEnd"/>
+      <w:r>
+        <w:rPr>
+          <w:sz w:val="28"/>
+          <w:szCs w:val="28"/>
+        </w:rPr>
+        <w:t xml:space="preserve"> the models. </w:t>
+      </w:r>
+      <w:r>
+        <w:rPr>
+          <w:sz w:val="28"/>
+          <w:szCs w:val="28"/>
+        </w:rPr>
+        <w:t>Using Tensorflow library to build the learning model.</w:t>
+      </w:r>
+    </w:p>
+    <w:p>
+      <w:pPr>
+        <w:rPr>
+          <w:b/>
+          <w:bCs/>
+          <w:sz w:val="28"/>
+          <w:szCs w:val="28"/>
+        </w:rPr>
+      </w:pPr>
+      <w:r>
+        <w:rPr>
+          <w:b/>
+          <w:bCs/>
+          <w:sz w:val="28"/>
+          <w:szCs w:val="28"/>
+        </w:rPr>
+        <w:t>How many neurons, layers, and activation functions did you select for your neural network model and why?</w:t>
+      </w:r>
+    </w:p>
+    <w:p>
+      <w:pPr>
+        <w:rPr>
+          <w:sz w:val="28"/>
+          <w:szCs w:val="28"/>
+        </w:rPr>
+      </w:pPr>
+      <w:r>
+        <w:rPr>
+          <w:sz w:val="28"/>
+          <w:szCs w:val="28"/>
+        </w:rPr>
+        <w:t xml:space="preserve">The Model had 3 </w:t>
+      </w:r>
+      <w:r>
+        <w:rPr>
+          <w:sz w:val="28"/>
+          <w:szCs w:val="28"/>
+        </w:rPr>
+        <w:t>layers</w:t>
+      </w:r>
+      <w:r>
+        <w:rPr>
+          <w:sz w:val="28"/>
+          <w:szCs w:val="28"/>
+        </w:rPr>
+        <w:t xml:space="preserve"> including the output layer</w:t>
+      </w:r>
+      <w:r>
+        <w:rPr>
+          <w:sz w:val="28"/>
+          <w:szCs w:val="28"/>
+        </w:rPr>
+        <w:t xml:space="preserve"> and 2 hidden layers</w:t>
+      </w:r>
+      <w:r>
+        <w:rPr>
+          <w:sz w:val="28"/>
+          <w:szCs w:val="28"/>
+        </w:rPr>
+        <w:t xml:space="preserve">, </w:t>
+      </w:r>
+      <w:r>
+        <w:rPr>
+          <w:sz w:val="28"/>
+          <w:szCs w:val="28"/>
+        </w:rPr>
+        <w:t>100 epochs</w:t>
+      </w:r>
+      <w:r>
+        <w:rPr>
+          <w:sz w:val="28"/>
+          <w:szCs w:val="28"/>
+        </w:rPr>
+        <w:t xml:space="preserve">. My first and last model had 2 hidden </w:t>
+      </w:r>
+      <w:r>
+        <w:rPr>
+          <w:sz w:val="28"/>
+          <w:szCs w:val="28"/>
+        </w:rPr>
+        <w:t>layers 80</w:t>
+      </w:r>
+      <w:r>
+        <w:rPr>
+          <w:sz w:val="28"/>
+          <w:szCs w:val="28"/>
+        </w:rPr>
+        <w:t xml:space="preserve"> &amp; 30 while the second model had 2 layers 90 &amp; 40. Interestingly my second model showed a small improvement in loss from .74 to .66 while there w</w:t>
+      </w:r>
+      <w:r>
+        <w:rPr>
+          <w:sz w:val="28"/>
+          <w:szCs w:val="28"/>
+        </w:rPr>
+        <w:t>as a clear loss of accuracy.</w:t>
+      </w:r>
+    </w:p>
+    <w:p>
+      <w:pPr>
+        <w:rPr>
+          <w:sz w:val="28"/>
+          <w:szCs w:val="28"/>
+        </w:rPr>
+      </w:pPr>
     </w:p>
     <w:p/>
     <w:p>
       <w:pPr>
         <w:rPr>
-          <w:sz w:val="28"/>
-          <w:szCs w:val="28"/>
-        </w:rPr>
-      </w:pPr>
-      <w:r>
-        <w:rPr>
-          <w:sz w:val="28"/>
-          <w:szCs w:val="28"/>
-        </w:rPr>
-        <w:t>Compiling training and evaluating the model:</w:t>
-      </w:r>
-    </w:p>
-    <w:p>
-      <w:pPr>
-        <w:rPr>
-          <w:sz w:val="28"/>
-          <w:szCs w:val="28"/>
-        </w:rPr>
-      </w:pPr>
-      <w:r>
-        <w:rPr>
-          <w:sz w:val="28"/>
-          <w:szCs w:val="28"/>
-        </w:rPr>
-        <w:t>How many neurons, layers, and activation functions did you select for your neural network model and why?</w:t>
-      </w:r>
-    </w:p>
-    <w:p/>
-    <w:p>
-      <w:pPr>
-        <w:rPr>
-          <w:sz w:val="28"/>
-          <w:szCs w:val="28"/>
-        </w:rPr>
-      </w:pPr>
-      <w:r>
-        <w:rPr>
-          <w:sz w:val="28"/>
-          <w:szCs w:val="28"/>
-        </w:rPr>
-        <w:t>Were you able to achieve the target model performance?</w:t>
-      </w:r>
-    </w:p>
-    <w:p/>
-    <w:p>
-      <w:pPr>
-        <w:rPr>
-          <w:sz w:val="28"/>
-          <w:szCs w:val="28"/>
-        </w:rPr>
-      </w:pPr>
-      <w:r>
-        <w:rPr>
-          <w:sz w:val="28"/>
-          <w:szCs w:val="28"/>
-        </w:rPr>
+          <w:b/>
+          <w:bCs/>
+          <w:sz w:val="28"/>
+          <w:szCs w:val="28"/>
+        </w:rPr>
+      </w:pPr>
+      <w:r>
+        <w:rPr>
+          <w:b/>
+          <w:bCs/>
+          <w:sz w:val="28"/>
+          <w:szCs w:val="28"/>
+        </w:rPr>
+        <w:t xml:space="preserve">Were you able to achieve the target </w:t>
+      </w:r>
+      <w:r>
+        <w:rPr>
+          <w:b/>
+          <w:bCs/>
+          <w:sz w:val="28"/>
+          <w:szCs w:val="28"/>
+        </w:rPr>
+        <w:t>model’s</w:t>
+      </w:r>
+      <w:r>
+        <w:rPr>
+          <w:b/>
+          <w:bCs/>
+          <w:sz w:val="28"/>
+          <w:szCs w:val="28"/>
+        </w:rPr>
+        <w:t xml:space="preserve"> performance?</w:t>
+      </w:r>
+    </w:p>
+    <w:p>
+      <w:pPr>
+        <w:rPr>
+          <w:sz w:val="28"/>
+          <w:szCs w:val="28"/>
+        </w:rPr>
+      </w:pPr>
+      <w:r>
+        <w:rPr>
+          <w:sz w:val="28"/>
+          <w:szCs w:val="28"/>
+        </w:rPr>
+        <w:t xml:space="preserve">The target model’s accuracy performance had a goal of 75%, the highest I was able to achieve was 73%. I believe that with a few more adjustments and possibly a few mor hidden layers I would be able to achieve that goal. </w:t>
+      </w:r>
+    </w:p>
+    <w:p>
+      <w:pPr>
+        <w:rPr>
+          <w:b/>
+          <w:bCs/>
+          <w:sz w:val="28"/>
+          <w:szCs w:val="28"/>
+        </w:rPr>
+      </w:pPr>
+    </w:p>
+    <w:p>
+      <w:pPr>
+        <w:rPr>
+          <w:b/>
+          <w:bCs/>
+          <w:sz w:val="28"/>
+          <w:szCs w:val="28"/>
+        </w:rPr>
+      </w:pPr>
+    </w:p>
+    <w:p>
+      <w:pPr>
+        <w:rPr>
+          <w:b/>
+          <w:bCs/>
+          <w:sz w:val="28"/>
+          <w:szCs w:val="28"/>
+        </w:rPr>
+      </w:pPr>
+      <w:r>
+        <w:rPr>
+          <w:b/>
+          <w:bCs/>
+          <w:sz w:val="28"/>
+          <w:szCs w:val="28"/>
+        </w:rPr>
+        <w:lastRenderedPageBreak/>
         <w:t>What steps did you take in your attempts to increase model performance?</w:t>
       </w:r>
     </w:p>
-    <w:p/>
+    <w:p>
+      <w:pPr>
+        <w:rPr>
+          <w:sz w:val="28"/>
+          <w:szCs w:val="28"/>
+        </w:rPr>
+      </w:pPr>
+      <w:r>
+        <w:rPr>
+          <w:sz w:val="28"/>
+          <w:szCs w:val="28"/>
+        </w:rPr>
+        <w:t xml:space="preserve">I </w:t>
+      </w:r>
+      <w:r>
+        <w:rPr>
+          <w:sz w:val="28"/>
+          <w:szCs w:val="28"/>
+        </w:rPr>
+        <w:t xml:space="preserve">realize that attempting to be methodical, in my attempt so improve performance, defined as negligible loss as close to zero as possible, while </w:t>
+      </w:r>
+      <w:r>
+        <w:rPr>
+          <w:sz w:val="28"/>
+          <w:szCs w:val="28"/>
+        </w:rPr>
+        <w:t>endeavoring to increase accuracy as close to 100% as possible. I was not sure which would be the key components, so I incrementally adjusted the binning for the “Application_Type” and for the “Classification”. I also adjusted the number of layers to see which combinations would give me the best results. It was the 3</w:t>
+      </w:r>
+      <w:r>
+        <w:rPr>
+          <w:sz w:val="28"/>
+          <w:szCs w:val="28"/>
+          <w:vertAlign w:val="superscript"/>
+        </w:rPr>
+        <w:t>rd</w:t>
+      </w:r>
+      <w:r>
+        <w:rPr>
+          <w:sz w:val="28"/>
+          <w:szCs w:val="28"/>
+        </w:rPr>
+        <w:t xml:space="preserve"> attempt where the adjustments were as follows:</w:t>
+      </w:r>
+    </w:p>
+    <w:p>
+      <w:r>
+        <w:t>Application Type binning less than 500</w:t>
+      </w:r>
+    </w:p>
+    <w:p>
+      <w:r>
+        <w:t>Classification greater than 100</w:t>
+      </w:r>
+    </w:p>
+    <w:p>
+      <w:r>
+        <w:t>1</w:t>
+      </w:r>
+      <w:r>
+        <w:rPr>
+          <w:vertAlign w:val="superscript"/>
+        </w:rPr>
+        <w:t>st</w:t>
+      </w:r>
+      <w:r>
+        <w:t xml:space="preserve"> Hidden Layer 80</w:t>
+      </w:r>
+    </w:p>
+    <w:p>
+      <w:r>
+        <w:t>2</w:t>
+      </w:r>
+      <w:r>
+        <w:rPr>
+          <w:vertAlign w:val="superscript"/>
+        </w:rPr>
+        <w:t>nd</w:t>
+      </w:r>
+      <w:r>
+        <w:t xml:space="preserve"> Hidden Layer 30</w:t>
+      </w:r>
+    </w:p>
     <w:p>
       <w:pPr>
         <w:rPr>
@@ -301,16 +1128,27 @@
       </w:r>
     </w:p>
     <w:p>
-      <w:pPr>
-        <w:rPr>
-          <w:color w:val="FFC000" w:themeColor="accent4"/>
-        </w:rPr>
-      </w:pPr>
-      <w:r>
-        <w:rPr>
-          <w:color w:val="FFC000" w:themeColor="accent4"/>
-        </w:rPr>
-        <w:t>Summarize the overall results of the deep learning model. Include a recommendation for how a different model could solve the classification problem and explain your recommendation.</w:t>
+      <w:r>
+        <w:t xml:space="preserve">I think that I had the right approach to adjusting incrementally, if I had more time, I would have readjusted </w:t>
+      </w:r>
+      <w:proofErr w:type="gramStart"/>
+      <w:r>
+        <w:t>each</w:t>
+      </w:r>
+      <w:proofErr w:type="gramEnd"/>
+      <w:r>
+        <w:t xml:space="preserve"> the number of hidden layers to 3 and then changed the binning quantities into smaller batches. I did attempt to create an optimization model, but I had trouble getting it to work. </w:t>
+      </w:r>
+      <w:r>
+        <w:t xml:space="preserve">I also wonder if reclassifying the “Name” column instead of </w:t>
+      </w:r>
+      <w:proofErr w:type="gramStart"/>
+      <w:r>
+        <w:t>completely eliminating</w:t>
+      </w:r>
+      <w:proofErr w:type="gramEnd"/>
+      <w:r>
+        <w:t xml:space="preserve"> it would have helped me achieve the accuracy highest accuracy score if those other adjustments had not worked as intended.</w:t>
       </w:r>
     </w:p>
     <w:p/>
@@ -734,7 +1572,7 @@
   <w:style w:type="paragraph" w:default="1" w:styleId="Normal">
     <w:name w:val="Normal"/>
     <w:qFormat/>
-    <w:rsid w:val="00574498"/>
+    <w:rsid w:val="00135634"/>
   </w:style>
   <w:style w:type="character" w:default="1" w:styleId="DefaultParagraphFont">
     <w:name w:val="Default Paragraph Font"/>

</xml_diff>